<commit_message>
se agrego imagen en la MEX2
</commit_message>
<xml_diff>
--- a/Producto/Minutas/APPMO-SP_MEX_v2.1.docx
+++ b/Producto/Minutas/APPMO-SP_MEX_v2.1.docx
@@ -110,8 +110,18 @@
           <w:b/>
           <w:szCs w:val="24"/>
         </w:rPr>
-        <w:t>Francisco Javier Hernández Hernández</w:t>
-      </w:r>
+        <w:t xml:space="preserve">Francisco Javier Hernández </w:t>
+      </w:r>
+      <w:proofErr w:type="spellStart"/>
+      <w:r>
+        <w:rPr>
+          <w:rFonts w:cs="Arial"/>
+          <w:b/>
+          <w:szCs w:val="24"/>
+        </w:rPr>
+        <w:t>Hernández</w:t>
+      </w:r>
+      <w:proofErr w:type="spellEnd"/>
       <w:r>
         <w:rPr>
           <w:rFonts w:cs="Arial"/>
@@ -119,8 +129,6 @@
         </w:rPr>
         <w:t xml:space="preserve"> y el</w:t>
       </w:r>
-      <w:bookmarkStart w:id="0" w:name="_GoBack"/>
-      <w:bookmarkEnd w:id="0"/>
       <w:r>
         <w:rPr>
           <w:rFonts w:cs="Arial"/>
@@ -173,8 +181,13 @@
         <w:t xml:space="preserve"> y f</w:t>
       </w:r>
       <w:r>
-        <w:t>irma de Project Charter</w:t>
-      </w:r>
+        <w:t xml:space="preserve">irma de Project </w:t>
+      </w:r>
+      <w:proofErr w:type="spellStart"/>
+      <w:r>
+        <w:t>Charter</w:t>
+      </w:r>
+      <w:proofErr w:type="spellEnd"/>
     </w:p>
     <w:p>
       <w:pPr>
@@ -265,84 +278,58 @@
           <w:b/>
           <w:szCs w:val="24"/>
         </w:rPr>
-        <w:t xml:space="preserve"> y firma de Project Charter</w:t>
-      </w:r>
-    </w:p>
-    <w:p>
-      <w:pPr>
-        <w:pStyle w:val="Sinespaciado"/>
-        <w:spacing w:line="360" w:lineRule="auto"/>
+        <w:t xml:space="preserve"> y firma de Project </w:t>
+      </w:r>
+      <w:proofErr w:type="spellStart"/>
+      <w:r>
         <w:rPr>
           <w:rFonts w:cs="Arial"/>
           <w:b/>
           <w:szCs w:val="24"/>
         </w:rPr>
-      </w:pPr>
+        <w:t>Charter</w:t>
+      </w:r>
+      <w:proofErr w:type="spellEnd"/>
     </w:p>
     <w:p>
       <w:pPr>
         <w:pStyle w:val="Sinespaciado"/>
         <w:spacing w:line="360" w:lineRule="auto"/>
-      </w:pPr>
-      <w:r>
-        <w:t xml:space="preserve">Se presentó </w:t>
-      </w:r>
-      <w:r>
-        <w:t xml:space="preserve">los </w:t>
-      </w:r>
-      <w:r>
-        <w:t>avances de los diseños</w:t>
-      </w:r>
-      <w:r>
-        <w:t xml:space="preserve"> de la aplicación</w:t>
-      </w:r>
-      <w:r>
-        <w:t xml:space="preserve"> que fue; Bodega que es en donde se acumula toda la materia prima, el modulo compras</w:t>
-      </w:r>
-      <w:r>
-        <w:t xml:space="preserve"> es donde encarga de controlar la compra de la materia prima y producció</w:t>
-      </w:r>
-      <w:r>
-        <w:t>n</w:t>
-      </w:r>
-      <w:r>
-        <w:t xml:space="preserve"> es la parte donde los amasadores se encargan de realizar el proceso de la creación de pan.</w:t>
-      </w:r>
-    </w:p>
-    <w:p>
-      <w:pPr>
-        <w:pStyle w:val="Sinespaciado"/>
-        <w:spacing w:line="360" w:lineRule="auto"/>
-        <w:rPr>
-          <w:rFonts w:cs="Arial"/>
-          <w:szCs w:val="24"/>
-        </w:rPr>
-      </w:pPr>
-      <w:r>
-        <w:t xml:space="preserve">Se dio entrega del Project chárter al </w:t>
-      </w:r>
-      <w:r>
         <w:rPr>
           <w:rFonts w:cs="Arial"/>
           <w:b/>
           <w:szCs w:val="24"/>
         </w:rPr>
-        <w:t>C. Jorge Arturo Molina Román</w:t>
-      </w:r>
-      <w:r>
-        <w:rPr>
-          <w:rFonts w:cs="Arial"/>
-          <w:b/>
-          <w:szCs w:val="24"/>
-        </w:rPr>
-        <w:t xml:space="preserve"> </w:t>
-      </w:r>
-      <w:r>
-        <w:rPr>
-          <w:rFonts w:cs="Arial"/>
-          <w:szCs w:val="24"/>
-        </w:rPr>
-        <w:t>para firmar la planeación del proyecto.</w:t>
+      </w:pPr>
+    </w:p>
+    <w:p>
+      <w:pPr>
+        <w:pStyle w:val="Sinespaciado"/>
+        <w:spacing w:line="360" w:lineRule="auto"/>
+      </w:pPr>
+      <w:r>
+        <w:t xml:space="preserve">Se presentó </w:t>
+      </w:r>
+      <w:r>
+        <w:t xml:space="preserve">los </w:t>
+      </w:r>
+      <w:r>
+        <w:t>avances de los diseños</w:t>
+      </w:r>
+      <w:r>
+        <w:t xml:space="preserve"> de la aplicación</w:t>
+      </w:r>
+      <w:r>
+        <w:t xml:space="preserve"> que fue; Bodega que es en donde se acumula toda la materia prima, el modulo compras</w:t>
+      </w:r>
+      <w:r>
+        <w:t xml:space="preserve"> es donde encarga de controlar la compra de la materia prima y producció</w:t>
+      </w:r>
+      <w:r>
+        <w:t>n</w:t>
+      </w:r>
+      <w:r>
+        <w:t xml:space="preserve"> es la parte donde los amasadores se encargan de realizar el proceso de la creación de pan.</w:t>
       </w:r>
     </w:p>
     <w:p>
@@ -354,6 +341,7 @@
       <w:r>
         <w:rPr>
           <w:noProof/>
+          <w:lang w:eastAsia="es-MX"/>
         </w:rPr>
         <w:lastRenderedPageBreak/>
         <mc:AlternateContent>
@@ -406,14 +394,36 @@
                             <w:r>
                               <w:t xml:space="preserve">Figura </w:t>
                             </w:r>
-                            <w:fldSimple w:instr=" SEQ Figura \* ARABIC ">
-                              <w:r>
-                                <w:rPr>
-                                  <w:noProof/>
-                                </w:rPr>
-                                <w:t>1</w:t>
-                              </w:r>
-                            </w:fldSimple>
+                            <w:r>
+                              <w:rPr>
+                                <w:noProof/>
+                              </w:rPr>
+                              <w:fldChar w:fldCharType="begin"/>
+                            </w:r>
+                            <w:r>
+                              <w:rPr>
+                                <w:noProof/>
+                              </w:rPr>
+                              <w:instrText xml:space="preserve"> SEQ Figura \* ARABIC </w:instrText>
+                            </w:r>
+                            <w:r>
+                              <w:rPr>
+                                <w:noProof/>
+                              </w:rPr>
+                              <w:fldChar w:fldCharType="separate"/>
+                            </w:r>
+                            <w:r>
+                              <w:rPr>
+                                <w:noProof/>
+                              </w:rPr>
+                              <w:t>1</w:t>
+                            </w:r>
+                            <w:r>
+                              <w:rPr>
+                                <w:noProof/>
+                              </w:rPr>
+                              <w:fldChar w:fldCharType="end"/>
+                            </w:r>
                             <w:r>
                               <w:t xml:space="preserve"> Bodega</w:t>
                             </w:r>
@@ -453,14 +463,36 @@
                       <w:r>
                         <w:t xml:space="preserve">Figura </w:t>
                       </w:r>
-                      <w:fldSimple w:instr=" SEQ Figura \* ARABIC ">
-                        <w:r>
-                          <w:rPr>
-                            <w:noProof/>
-                          </w:rPr>
-                          <w:t>1</w:t>
-                        </w:r>
-                      </w:fldSimple>
+                      <w:r>
+                        <w:rPr>
+                          <w:noProof/>
+                        </w:rPr>
+                        <w:fldChar w:fldCharType="begin"/>
+                      </w:r>
+                      <w:r>
+                        <w:rPr>
+                          <w:noProof/>
+                        </w:rPr>
+                        <w:instrText xml:space="preserve"> SEQ Figura \* ARABIC </w:instrText>
+                      </w:r>
+                      <w:r>
+                        <w:rPr>
+                          <w:noProof/>
+                        </w:rPr>
+                        <w:fldChar w:fldCharType="separate"/>
+                      </w:r>
+                      <w:r>
+                        <w:rPr>
+                          <w:noProof/>
+                        </w:rPr>
+                        <w:t>1</w:t>
+                      </w:r>
+                      <w:r>
+                        <w:rPr>
+                          <w:noProof/>
+                        </w:rPr>
+                        <w:fldChar w:fldCharType="end"/>
+                      </w:r>
                       <w:r>
                         <w:t xml:space="preserve"> Bodega</w:t>
                       </w:r>
@@ -603,31 +635,181 @@
       <w:r>
         <w:t xml:space="preserve">Figura </w:t>
       </w:r>
+      <w:r>
+        <w:rPr>
+          <w:noProof/>
+        </w:rPr>
+        <w:fldChar w:fldCharType="begin"/>
+      </w:r>
+      <w:r>
+        <w:rPr>
+          <w:noProof/>
+        </w:rPr>
+        <w:instrText xml:space="preserve"> SEQ Figura \* ARABIC </w:instrText>
+      </w:r>
+      <w:r>
+        <w:rPr>
+          <w:noProof/>
+        </w:rPr>
+        <w:fldChar w:fldCharType="separate"/>
+      </w:r>
+      <w:r>
+        <w:rPr>
+          <w:noProof/>
+        </w:rPr>
+        <w:t>2</w:t>
+      </w:r>
+      <w:r>
+        <w:rPr>
+          <w:noProof/>
+        </w:rPr>
+        <w:fldChar w:fldCharType="end"/>
+      </w:r>
+      <w:r>
+        <w:t xml:space="preserve"> Producción</w:t>
+      </w:r>
+    </w:p>
+    <w:p>
+      <w:pPr>
+        <w:pStyle w:val="Sinespaciado"/>
+        <w:keepNext/>
+        <w:spacing w:line="360" w:lineRule="auto"/>
+      </w:pPr>
+    </w:p>
+    <w:p>
+      <w:pPr>
+        <w:pStyle w:val="Sinespaciado"/>
+        <w:spacing w:line="360" w:lineRule="auto"/>
+        <w:rPr>
+          <w:rFonts w:cs="Arial"/>
+          <w:szCs w:val="24"/>
+        </w:rPr>
+      </w:pPr>
+      <w:r>
+        <w:t>También s</w:t>
+      </w:r>
+      <w:r>
+        <w:t xml:space="preserve">e dio entrega del Project chárter al </w:t>
+      </w:r>
+      <w:r>
+        <w:rPr>
+          <w:rFonts w:cs="Arial"/>
+          <w:b/>
+          <w:szCs w:val="24"/>
+        </w:rPr>
+        <w:t>C. Jorge Arturo Molina Román</w:t>
+      </w:r>
+      <w:r>
+        <w:rPr>
+          <w:rFonts w:cs="Arial"/>
+          <w:b/>
+          <w:szCs w:val="24"/>
+        </w:rPr>
+        <w:t xml:space="preserve"> </w:t>
+      </w:r>
+      <w:r>
+        <w:rPr>
+          <w:rFonts w:cs="Arial"/>
+          <w:szCs w:val="24"/>
+        </w:rPr>
+        <w:t>para firmar la planeación del proyecto.</w:t>
+      </w:r>
+    </w:p>
+    <w:p>
+      <w:pPr>
+        <w:pStyle w:val="Sinespaciado"/>
+        <w:keepNext/>
+        <w:spacing w:line="360" w:lineRule="auto"/>
+      </w:pPr>
+    </w:p>
+    <w:p>
+      <w:pPr>
+        <w:pStyle w:val="Sinespaciado"/>
+        <w:keepNext/>
+        <w:spacing w:line="360" w:lineRule="auto"/>
+      </w:pPr>
+      <w:r>
+        <w:rPr>
+          <w:noProof/>
+          <w:lang w:eastAsia="es-MX"/>
+        </w:rPr>
+        <w:drawing>
+          <wp:inline distT="0" distB="0" distL="0" distR="0">
+            <wp:extent cx="5612130" cy="4209098"/>
+            <wp:effectExtent l="0" t="0" r="7620" b="1270"/>
+            <wp:docPr id="4" name="Imagen 4" descr="C:\Users\HuGo\Downloads\WhatsApp Image 2019-07-03 at 10.44.16 PM.jpeg"/>
+            <wp:cNvGraphicFramePr>
+              <a:graphicFrameLocks xmlns:a="http://schemas.openxmlformats.org/drawingml/2006/main" noChangeAspect="1"/>
+            </wp:cNvGraphicFramePr>
+            <a:graphic xmlns:a="http://schemas.openxmlformats.org/drawingml/2006/main">
+              <a:graphicData uri="http://schemas.openxmlformats.org/drawingml/2006/picture">
+                <pic:pic xmlns:pic="http://schemas.openxmlformats.org/drawingml/2006/picture">
+                  <pic:nvPicPr>
+                    <pic:cNvPr id="0" name="Picture 1" descr="C:\Users\HuGo\Downloads\WhatsApp Image 2019-07-03 at 10.44.16 PM.jpeg"/>
+                    <pic:cNvPicPr>
+                      <a:picLocks noChangeAspect="1" noChangeArrowheads="1"/>
+                    </pic:cNvPicPr>
+                  </pic:nvPicPr>
+                  <pic:blipFill>
+                    <a:blip r:embed="rId10">
+                      <a:extLst>
+                        <a:ext uri="{28A0092B-C50C-407E-A947-70E740481C1C}">
+                          <a14:useLocalDpi xmlns:a14="http://schemas.microsoft.com/office/drawing/2010/main" val="0"/>
+                        </a:ext>
+                      </a:extLst>
+                    </a:blip>
+                    <a:srcRect/>
+                    <a:stretch>
+                      <a:fillRect/>
+                    </a:stretch>
+                  </pic:blipFill>
+                  <pic:spPr bwMode="auto">
+                    <a:xfrm>
+                      <a:off x="0" y="0"/>
+                      <a:ext cx="5612130" cy="4209098"/>
+                    </a:xfrm>
+                    <a:prstGeom prst="rect">
+                      <a:avLst/>
+                    </a:prstGeom>
+                    <a:noFill/>
+                    <a:ln>
+                      <a:noFill/>
+                    </a:ln>
+                  </pic:spPr>
+                </pic:pic>
+              </a:graphicData>
+            </a:graphic>
+          </wp:inline>
+        </w:drawing>
+      </w:r>
+    </w:p>
+    <w:p>
+      <w:pPr>
+        <w:pStyle w:val="Descripcin"/>
+      </w:pPr>
+      <w:r>
+        <w:t xml:space="preserve">Figura </w:t>
+      </w:r>
       <w:fldSimple w:instr=" SEQ Figura \* ARABIC ">
         <w:r>
           <w:rPr>
             <w:noProof/>
           </w:rPr>
-          <w:t>2</w:t>
+          <w:t>3</w:t>
         </w:r>
       </w:fldSimple>
       <w:r>
-        <w:t xml:space="preserve"> Producción</w:t>
-      </w:r>
+        <w:t xml:space="preserve"> Firma de Project </w:t>
+      </w:r>
+      <w:proofErr w:type="spellStart"/>
+      <w:r>
+        <w:t>Charter</w:t>
+      </w:r>
+      <w:proofErr w:type="spellEnd"/>
     </w:p>
     <w:p>
-      <w:pPr>
-        <w:pStyle w:val="Sinespaciado"/>
-        <w:keepNext/>
-        <w:spacing w:line="360" w:lineRule="auto"/>
-      </w:pPr>
-    </w:p>
-    <w:p>
-      <w:pPr>
-        <w:pStyle w:val="Sinespaciado"/>
-        <w:keepNext/>
-        <w:spacing w:line="360" w:lineRule="auto"/>
-      </w:pPr>
+      <w:bookmarkStart w:id="0" w:name="_GoBack"/>
+      <w:bookmarkEnd w:id="0"/>
     </w:p>
     <w:p>
       <w:pPr>
@@ -947,7 +1129,27 @@
                 <w:u w:val="single"/>
                 <w:lang w:val="en-US"/>
               </w:rPr>
-              <w:t>Hernández Hernández Francisco Javier</w:t>
+              <w:t xml:space="preserve">Hernández </w:t>
+            </w:r>
+            <w:proofErr w:type="spellStart"/>
+            <w:r>
+              <w:rPr>
+                <w:rFonts w:cs="Arial"/>
+                <w:szCs w:val="24"/>
+                <w:u w:val="single"/>
+                <w:lang w:val="en-US"/>
+              </w:rPr>
+              <w:t>Hernández</w:t>
+            </w:r>
+            <w:proofErr w:type="spellEnd"/>
+            <w:r>
+              <w:rPr>
+                <w:rFonts w:cs="Arial"/>
+                <w:szCs w:val="24"/>
+                <w:u w:val="single"/>
+                <w:lang w:val="en-US"/>
+              </w:rPr>
+              <w:t xml:space="preserve"> Francisco Javier</w:t>
             </w:r>
           </w:p>
           <w:p>
@@ -1046,13 +1248,31 @@
                 <w:szCs w:val="24"/>
               </w:rPr>
             </w:pPr>
+            <w:proofErr w:type="spellStart"/>
             <w:r>
               <w:rPr>
                 <w:rFonts w:cs="Arial"/>
                 <w:szCs w:val="24"/>
               </w:rPr>
-              <w:t>Program Manger</w:t>
+              <w:t>Program</w:t>
             </w:r>
+            <w:proofErr w:type="spellEnd"/>
+            <w:r>
+              <w:rPr>
+                <w:rFonts w:cs="Arial"/>
+                <w:szCs w:val="24"/>
+              </w:rPr>
+              <w:t xml:space="preserve"> </w:t>
+            </w:r>
+            <w:proofErr w:type="spellStart"/>
+            <w:r>
+              <w:rPr>
+                <w:rFonts w:cs="Arial"/>
+                <w:szCs w:val="24"/>
+              </w:rPr>
+              <w:t>Manger</w:t>
+            </w:r>
+            <w:proofErr w:type="spellEnd"/>
           </w:p>
           <w:p/>
           <w:p/>
@@ -1109,8 +1329,8 @@
       </w:pPr>
     </w:p>
     <w:sectPr>
-      <w:headerReference w:type="default" r:id="rId10"/>
-      <w:footerReference w:type="default" r:id="rId11"/>
+      <w:headerReference w:type="default" r:id="rId11"/>
+      <w:footerReference w:type="default" r:id="rId12"/>
       <w:pgSz w:w="12240" w:h="15840"/>
       <w:pgMar w:top="1417" w:right="1701" w:bottom="1417" w:left="1701" w:header="708" w:footer="708" w:gutter="0"/>
       <w:pgNumType w:start="1"/>
@@ -1215,7 +1435,7 @@
             </wp:anchor>
           </w:drawing>
         </mc:Choice>
-        <mc:Fallback xmlns:w16se="http://schemas.microsoft.com/office/word/2015/wordml/symex" xmlns:cx="http://schemas.microsoft.com/office/drawing/2014/chartex">
+        <mc:Fallback xmlns:cx="http://schemas.microsoft.com/office/drawing/2014/chartex" xmlns:w16se="http://schemas.microsoft.com/office/word/2015/wordml/symex">
           <w:pict>
             <v:shapetype w14:anchorId="4F3C11B0" id="_x0000_t114" coordsize="21600,21600" o:spt="114" path="m,20172v945,400,1887,628,2795,913c3587,21312,4342,21370,5060,21597v2037,,2567,-227,3095,-285c8722,21197,9325,20970,9855,20800v490,-228,945,-400,1472,-740c11817,19887,12347,19660,12875,19375v567,-228,1095,-513,1700,-740c15177,18462,15782,18122,16537,17950v718,-113,1398,-398,2228,-513c19635,17437,20577,17322,21597,17322l21597,,,xe">
               <v:stroke joinstyle="miter"/>
@@ -1544,7 +1764,7 @@
             </wp:anchor>
           </w:drawing>
         </mc:Choice>
-        <mc:Fallback xmlns:w16se="http://schemas.microsoft.com/office/word/2015/wordml/symex" xmlns:cx="http://schemas.microsoft.com/office/drawing/2014/chartex">
+        <mc:Fallback xmlns:cx="http://schemas.microsoft.com/office/drawing/2014/chartex" xmlns:w16se="http://schemas.microsoft.com/office/word/2015/wordml/symex">
           <w:pict>
             <v:shapetype w14:anchorId="55B81999" id="_x0000_t114" coordsize="21600,21600" o:spt="114" path="m,20172v945,400,1887,628,2795,913c3587,21312,4342,21370,5060,21597v2037,,2567,-227,3095,-285c8722,21197,9325,20970,9855,20800v490,-228,945,-400,1472,-740c11817,19887,12347,19660,12875,19375v567,-228,1095,-513,1700,-740c15177,18462,15782,18122,16537,17950v718,-113,1398,-398,2228,-513c19635,17437,20577,17322,21597,17322l21597,,,xe">
               <v:stroke joinstyle="miter"/>
@@ -6411,7 +6631,7 @@
 </file>
 
 <file path=customXml/itemProps1.xml><?xml version="1.0" encoding="utf-8"?>
-<ds:datastoreItem xmlns:ds="http://schemas.openxmlformats.org/officeDocument/2006/customXml" ds:itemID="{B39F12B6-AC9E-4545-B871-ADE3BDB94ED6}">
+<ds:datastoreItem xmlns:ds="http://schemas.openxmlformats.org/officeDocument/2006/customXml" ds:itemID="{F173FF3A-0AAE-4EEA-8DB4-E0DE3A39C535}">
   <ds:schemaRefs>
     <ds:schemaRef ds:uri="http://schemas.openxmlformats.org/officeDocument/2006/bibliography"/>
   </ds:schemaRefs>

</xml_diff>